<commit_message>
Update SRS - SortovacíAlgVizualizace.docx
</commit_message>
<xml_diff>
--- a/SRS - SortovacíAlgVizualizace.docx
+++ b/SRS - SortovacíAlgVizualizace.docx
@@ -442,18 +442,179 @@
       <w:pPr>
         <w:pStyle w:val="Subtitle"/>
         <w:rPr>
+          <w:szCs w:val="30"/>
+          <w:lang w:val="cs-CZ"/>
+        </w:rPr>
+      </w:pPr>
+      <w:r>
+        <w:rPr>
+          <w:szCs w:val="30"/>
+          <w:lang w:val="cs-CZ"/>
+        </w:rPr>
+        <w:t xml:space="preserve">1.1 </w:t>
+      </w:r>
+      <w:r>
+        <w:rPr>
+          <w:szCs w:val="30"/>
+          <w:lang w:val="cs-CZ"/>
+        </w:rPr>
+        <w:t>Účel</w:t>
+      </w:r>
+    </w:p>
+    <w:p>
+      <w:pPr>
+        <w:rPr>
+          <w:lang w:val="cs-CZ"/>
+        </w:rPr>
+      </w:pPr>
+    </w:p>
+    <w:p>
+      <w:pPr>
+        <w:ind w:left="360"/>
+        <w:rPr>
+          <w:lang w:val="cs-CZ"/>
+        </w:rPr>
+      </w:pPr>
+      <w:r>
+        <w:rPr>
+          <w:lang w:val="cs-CZ"/>
+        </w:rPr>
+        <w:t>Bude sloužit jako vizualizace algoritmů pro lidi, kteří se chtějí naučit princip fungování jednotlivých algoritmů. Navíc bude zobrazovat rychlost a popisovat rozdíly mezi algoritmy.</w:t>
+      </w:r>
+    </w:p>
+    <w:p>
+      <w:pPr>
+        <w:rPr>
+          <w:lang w:val="cs-CZ"/>
+        </w:rPr>
+      </w:pPr>
+    </w:p>
+    <w:p>
+      <w:pPr>
+        <w:rPr>
+          <w:rStyle w:val="SubtitleChar"/>
+          <w:szCs w:val="30"/>
+        </w:rPr>
+      </w:pPr>
+      <w:r>
+        <w:rPr>
+          <w:rStyle w:val="SubtitleChar"/>
+          <w:szCs w:val="30"/>
+          <w:lang w:val="cs-CZ"/>
+        </w:rPr>
+        <w:t xml:space="preserve">1.2 </w:t>
+      </w:r>
+      <w:r>
+        <w:rPr>
+          <w:rStyle w:val="SubtitleChar"/>
+          <w:szCs w:val="30"/>
+        </w:rPr>
+        <w:t>Konvence dokumentu</w:t>
+      </w:r>
+    </w:p>
+    <w:p>
+      <w:pPr>
+        <w:rPr>
+          <w:rStyle w:val="SubtitleChar"/>
+          <w:szCs w:val="30"/>
+        </w:rPr>
+      </w:pPr>
+    </w:p>
+    <w:p>
+      <w:pPr>
+        <w:rPr>
+          <w:lang w:val="cs-CZ"/>
+        </w:rPr>
+      </w:pPr>
+      <w:r>
+        <w:rPr>
+          <w:lang w:val="cs-CZ"/>
+        </w:rPr>
+        <w:t xml:space="preserve">       /</w:t>
+      </w:r>
+    </w:p>
+    <w:p>
+      <w:pPr>
+        <w:rPr>
+          <w:lang w:val="cs-CZ"/>
+        </w:rPr>
+      </w:pPr>
+    </w:p>
+    <w:p>
+      <w:pPr>
+        <w:rPr>
+          <w:rStyle w:val="SubtitleChar"/>
+          <w:szCs w:val="30"/>
+        </w:rPr>
+      </w:pPr>
+      <w:r>
+        <w:rPr>
+          <w:rStyle w:val="SubtitleChar"/>
+          <w:szCs w:val="30"/>
+          <w:lang w:val="cs-CZ"/>
+        </w:rPr>
+        <w:t xml:space="preserve">1.3 </w:t>
+      </w:r>
+      <w:r>
+        <w:rPr>
+          <w:rStyle w:val="SubtitleChar"/>
+          <w:szCs w:val="30"/>
+        </w:rPr>
+        <w:t>Cílová skupina</w:t>
+      </w:r>
+    </w:p>
+    <w:p>
+      <w:pPr>
+        <w:rPr>
           <w:sz w:val="30"/>
           <w:szCs w:val="30"/>
           <w:lang w:val="cs-CZ"/>
         </w:rPr>
       </w:pPr>
-      <w:r>
+    </w:p>
+    <w:p>
+      <w:pPr>
+        <w:ind w:firstLine="360"/>
+        <w:rPr>
+          <w:lang w:val="cs-CZ"/>
+        </w:rPr>
+      </w:pPr>
+      <w:r>
+        <w:rPr>
+          <w:lang w:val="cs-CZ"/>
+        </w:rPr>
+        <w:t>Projekt je určen pro studenty IT škol</w:t>
+      </w:r>
+    </w:p>
+    <w:p>
+      <w:pPr>
+        <w:rPr>
+          <w:lang w:val="cs-CZ"/>
+        </w:rPr>
+      </w:pPr>
+    </w:p>
+    <w:p>
+      <w:pPr>
         <w:rPr>
           <w:sz w:val="30"/>
           <w:szCs w:val="30"/>
           <w:lang w:val="cs-CZ"/>
         </w:rPr>
-        <w:t xml:space="preserve">1.1 </w:t>
+      </w:pPr>
+      <w:r>
+        <w:rPr>
+          <w:rStyle w:val="SubtitleChar"/>
+          <w:szCs w:val="30"/>
+          <w:lang w:val="cs-CZ"/>
+        </w:rPr>
+        <w:t xml:space="preserve">1.4 </w:t>
+      </w:r>
+      <w:r>
+        <w:rPr>
+          <w:rStyle w:val="SubtitleChar"/>
+          <w:szCs w:val="30"/>
+        </w:rPr>
+        <w:t>Další informace</w:t>
       </w:r>
       <w:r>
         <w:rPr>
@@ -461,32 +622,35 @@
           <w:szCs w:val="30"/>
           <w:lang w:val="cs-CZ"/>
         </w:rPr>
-        <w:t>Účel</w:t>
-      </w:r>
-    </w:p>
-    <w:p>
-      <w:pPr>
-        <w:rPr>
-          <w:lang w:val="cs-CZ"/>
-        </w:rPr>
-      </w:pPr>
-    </w:p>
-    <w:p>
-      <w:pPr>
-        <w:ind w:left="360"/>
-        <w:rPr>
-          <w:lang w:val="cs-CZ"/>
-        </w:rPr>
-      </w:pPr>
-      <w:r>
-        <w:rPr>
-          <w:lang w:val="cs-CZ"/>
-        </w:rPr>
-        <w:t>Bude sloužit jako vizualizace algoritmů pro lidi, kteří se chtějí naučit princip fungování jednotlivých algoritmů. Navíc bude zobrazovat rychlost a popisovat rozdíly mezi algoritmy.</w:t>
-      </w:r>
-    </w:p>
-    <w:p>
-      <w:pPr>
+        <w:t xml:space="preserve"> </w:t>
+      </w:r>
+    </w:p>
+    <w:p>
+      <w:pPr>
+        <w:rPr>
+          <w:sz w:val="30"/>
+          <w:szCs w:val="30"/>
+          <w:lang w:val="cs-CZ"/>
+        </w:rPr>
+      </w:pPr>
+    </w:p>
+    <w:p>
+      <w:pPr>
+        <w:ind w:firstLine="360"/>
+        <w:rPr>
+          <w:lang w:val="cs-CZ"/>
+        </w:rPr>
+      </w:pPr>
+      <w:r>
+        <w:rPr>
+          <w:lang w:val="cs-CZ"/>
+        </w:rPr>
+        <w:t>/</w:t>
+      </w:r>
+    </w:p>
+    <w:p>
+      <w:pPr>
+        <w:ind w:firstLine="360"/>
         <w:rPr>
           <w:lang w:val="cs-CZ"/>
         </w:rPr>
@@ -496,285 +660,94 @@
       <w:pPr>
         <w:rPr>
           <w:rStyle w:val="SubtitleChar"/>
+          <w:szCs w:val="30"/>
+        </w:rPr>
+      </w:pPr>
+      <w:r>
+        <w:rPr>
+          <w:rStyle w:val="SubtitleChar"/>
+          <w:szCs w:val="30"/>
+          <w:lang w:val="cs-CZ"/>
+        </w:rPr>
+        <w:t xml:space="preserve">1.5 </w:t>
+      </w:r>
+      <w:r>
+        <w:rPr>
+          <w:rStyle w:val="SubtitleChar"/>
+          <w:szCs w:val="30"/>
+        </w:rPr>
+        <w:t>Kontakty</w:t>
+      </w:r>
+    </w:p>
+    <w:p>
+      <w:pPr>
+        <w:rPr>
           <w:sz w:val="30"/>
           <w:szCs w:val="30"/>
-        </w:rPr>
-      </w:pPr>
-      <w:r>
+          <w:lang w:val="cs-CZ"/>
+        </w:rPr>
+      </w:pPr>
+    </w:p>
+    <w:p>
+      <w:pPr>
+        <w:ind w:firstLine="360"/>
+        <w:rPr>
+          <w:lang w:val="cs-CZ"/>
+        </w:rPr>
+      </w:pPr>
+      <w:proofErr w:type="spellStart"/>
+      <w:r>
+        <w:rPr>
+          <w:lang w:val="cs-CZ"/>
+        </w:rPr>
+        <w:t>Discord</w:t>
+      </w:r>
+      <w:proofErr w:type="spellEnd"/>
+      <w:r>
+        <w:rPr>
+          <w:lang w:val="cs-CZ"/>
+        </w:rPr>
+        <w:t>: LuKaS#9115</w:t>
+      </w:r>
+    </w:p>
+    <w:p>
+      <w:pPr>
+        <w:ind w:firstLine="360"/>
+        <w:rPr>
+          <w:lang w:val="cs-CZ"/>
+        </w:rPr>
+      </w:pPr>
+    </w:p>
+    <w:p>
+      <w:pPr>
         <w:rPr>
           <w:rStyle w:val="SubtitleChar"/>
+          <w:szCs w:val="30"/>
+        </w:rPr>
+      </w:pPr>
+      <w:r>
+        <w:rPr>
+          <w:rStyle w:val="SubtitleChar"/>
+          <w:szCs w:val="30"/>
+          <w:lang w:val="cs-CZ"/>
+        </w:rPr>
+        <w:t xml:space="preserve">1.6 </w:t>
+      </w:r>
+      <w:r>
+        <w:rPr>
+          <w:rStyle w:val="SubtitleChar"/>
+          <w:szCs w:val="30"/>
+        </w:rPr>
+        <w:t>Odkazy na další dokumenty</w:t>
+      </w:r>
+    </w:p>
+    <w:p>
+      <w:pPr>
+        <w:rPr>
           <w:sz w:val="30"/>
           <w:szCs w:val="30"/>
           <w:lang w:val="cs-CZ"/>
         </w:rPr>
-        <w:t xml:space="preserve">1.2 </w:t>
-      </w:r>
-      <w:r>
-        <w:rPr>
-          <w:rStyle w:val="SubtitleChar"/>
-          <w:sz w:val="30"/>
-          <w:szCs w:val="30"/>
-        </w:rPr>
-        <w:t>Konvence dokumentu</w:t>
-      </w:r>
-    </w:p>
-    <w:p>
-      <w:pPr>
-        <w:rPr>
-          <w:sz w:val="30"/>
-          <w:szCs w:val="30"/>
-          <w:lang w:val="cs-CZ"/>
-        </w:rPr>
-      </w:pPr>
-    </w:p>
-    <w:p>
-      <w:pPr>
-        <w:ind w:firstLine="360"/>
-        <w:rPr>
-          <w:lang w:val="cs-CZ"/>
-        </w:rPr>
-      </w:pPr>
-      <w:proofErr w:type="spellStart"/>
-      <w:r>
-        <w:rPr>
-          <w:lang w:val="cs-CZ"/>
-        </w:rPr>
-        <w:t>exe</w:t>
-      </w:r>
-      <w:proofErr w:type="spellEnd"/>
-      <w:r>
-        <w:rPr>
-          <w:lang w:val="cs-CZ"/>
-        </w:rPr>
-        <w:t xml:space="preserve"> soubor v C#</w:t>
-      </w:r>
-    </w:p>
-    <w:p>
-      <w:pPr>
-        <w:rPr>
-          <w:lang w:val="cs-CZ"/>
-        </w:rPr>
-      </w:pPr>
-    </w:p>
-    <w:p>
-      <w:pPr>
-        <w:rPr>
-          <w:rStyle w:val="SubtitleChar"/>
-          <w:sz w:val="30"/>
-          <w:szCs w:val="30"/>
-        </w:rPr>
-      </w:pPr>
-      <w:r>
-        <w:rPr>
-          <w:rStyle w:val="SubtitleChar"/>
-          <w:sz w:val="30"/>
-          <w:szCs w:val="30"/>
-          <w:lang w:val="cs-CZ"/>
-        </w:rPr>
-        <w:t xml:space="preserve">1.3 </w:t>
-      </w:r>
-      <w:r>
-        <w:rPr>
-          <w:rStyle w:val="SubtitleChar"/>
-          <w:sz w:val="30"/>
-          <w:szCs w:val="30"/>
-        </w:rPr>
-        <w:t>Cílová skupina</w:t>
-      </w:r>
-    </w:p>
-    <w:p>
-      <w:pPr>
-        <w:rPr>
-          <w:sz w:val="30"/>
-          <w:szCs w:val="30"/>
-          <w:lang w:val="cs-CZ"/>
-        </w:rPr>
-      </w:pPr>
-    </w:p>
-    <w:p>
-      <w:pPr>
-        <w:ind w:firstLine="360"/>
-        <w:rPr>
-          <w:lang w:val="cs-CZ"/>
-        </w:rPr>
-      </w:pPr>
-      <w:r>
-        <w:rPr>
-          <w:lang w:val="cs-CZ"/>
-        </w:rPr>
-        <w:t>Projekt je určen pro studenty IT škol</w:t>
-      </w:r>
-    </w:p>
-    <w:p>
-      <w:pPr>
-        <w:rPr>
-          <w:lang w:val="cs-CZ"/>
-        </w:rPr>
-      </w:pPr>
-    </w:p>
-    <w:p>
-      <w:pPr>
-        <w:rPr>
-          <w:sz w:val="30"/>
-          <w:szCs w:val="30"/>
-          <w:lang w:val="cs-CZ"/>
-        </w:rPr>
-      </w:pPr>
-      <w:r>
-        <w:rPr>
-          <w:rStyle w:val="SubtitleChar"/>
-          <w:sz w:val="30"/>
-          <w:szCs w:val="30"/>
-          <w:lang w:val="cs-CZ"/>
-        </w:rPr>
-        <w:t xml:space="preserve">1.4 </w:t>
-      </w:r>
-      <w:r>
-        <w:rPr>
-          <w:rStyle w:val="SubtitleChar"/>
-          <w:sz w:val="30"/>
-          <w:szCs w:val="30"/>
-        </w:rPr>
-        <w:t>Další informace</w:t>
-      </w:r>
-      <w:r>
-        <w:rPr>
-          <w:sz w:val="30"/>
-          <w:szCs w:val="30"/>
-          <w:lang w:val="cs-CZ"/>
-        </w:rPr>
-        <w:t xml:space="preserve"> </w:t>
-      </w:r>
-    </w:p>
-    <w:p>
-      <w:pPr>
-        <w:rPr>
-          <w:sz w:val="30"/>
-          <w:szCs w:val="30"/>
-          <w:lang w:val="cs-CZ"/>
-        </w:rPr>
-      </w:pPr>
-    </w:p>
-    <w:p>
-      <w:pPr>
-        <w:ind w:firstLine="360"/>
-        <w:rPr>
-          <w:lang w:val="cs-CZ"/>
-        </w:rPr>
-      </w:pPr>
-      <w:r>
-        <w:rPr>
-          <w:lang w:val="cs-CZ"/>
-        </w:rPr>
-        <w:t>Zatím nic</w:t>
-      </w:r>
-    </w:p>
-    <w:p>
-      <w:pPr>
-        <w:ind w:firstLine="360"/>
-        <w:rPr>
-          <w:lang w:val="cs-CZ"/>
-        </w:rPr>
-      </w:pPr>
-    </w:p>
-    <w:p>
-      <w:pPr>
-        <w:rPr>
-          <w:rStyle w:val="SubtitleChar"/>
-          <w:sz w:val="30"/>
-          <w:szCs w:val="30"/>
-        </w:rPr>
-      </w:pPr>
-      <w:r>
-        <w:rPr>
-          <w:rStyle w:val="SubtitleChar"/>
-          <w:sz w:val="30"/>
-          <w:szCs w:val="30"/>
-          <w:lang w:val="cs-CZ"/>
-        </w:rPr>
-        <w:t xml:space="preserve">1.5 </w:t>
-      </w:r>
-      <w:r>
-        <w:rPr>
-          <w:rStyle w:val="SubtitleChar"/>
-          <w:sz w:val="30"/>
-          <w:szCs w:val="30"/>
-        </w:rPr>
-        <w:t>Kontakty</w:t>
-      </w:r>
-    </w:p>
-    <w:p>
-      <w:pPr>
-        <w:rPr>
-          <w:sz w:val="30"/>
-          <w:szCs w:val="30"/>
-          <w:lang w:val="cs-CZ"/>
-        </w:rPr>
-      </w:pPr>
-    </w:p>
-    <w:p>
-      <w:pPr>
-        <w:ind w:firstLine="360"/>
-        <w:rPr>
-          <w:lang w:val="cs-CZ"/>
-        </w:rPr>
-      </w:pPr>
-      <w:proofErr w:type="spellStart"/>
-      <w:r>
-        <w:rPr>
-          <w:lang w:val="cs-CZ"/>
-        </w:rPr>
-        <w:t>Discord</w:t>
-      </w:r>
-      <w:proofErr w:type="spellEnd"/>
-      <w:r>
-        <w:rPr>
-          <w:lang w:val="cs-CZ"/>
-        </w:rPr>
-        <w:t>: LuKaS#9115</w:t>
-      </w:r>
-    </w:p>
-    <w:p>
-      <w:pPr>
-        <w:ind w:firstLine="360"/>
-        <w:rPr>
-          <w:lang w:val="cs-CZ"/>
-        </w:rPr>
-      </w:pPr>
-    </w:p>
-    <w:p>
-      <w:pPr>
-        <w:rPr>
-          <w:rStyle w:val="SubtitleChar"/>
-          <w:sz w:val="30"/>
-          <w:szCs w:val="30"/>
-        </w:rPr>
-      </w:pPr>
-      <w:r>
-        <w:rPr>
-          <w:rStyle w:val="SubtitleChar"/>
-          <w:sz w:val="30"/>
-          <w:szCs w:val="30"/>
-          <w:lang w:val="cs-CZ"/>
-        </w:rPr>
-        <w:t xml:space="preserve">1.6 </w:t>
-      </w:r>
-      <w:r>
-        <w:rPr>
-          <w:rStyle w:val="SubtitleChar"/>
-          <w:sz w:val="30"/>
-          <w:szCs w:val="30"/>
-        </w:rPr>
-        <w:t>Odkazy na další dokumenty</w:t>
-      </w:r>
-    </w:p>
-    <w:p>
-      <w:pPr>
-        <w:rPr>
-          <w:sz w:val="30"/>
-          <w:szCs w:val="30"/>
-          <w:lang w:val="cs-CZ"/>
-        </w:rPr>
       </w:pPr>
     </w:p>
     <w:p>
@@ -793,7 +766,7 @@
         <w:rPr>
           <w:lang w:val="cs-CZ"/>
         </w:rPr>
-        <w:t>Zatím nic</w:t>
+        <w:t>/</w:t>
       </w:r>
     </w:p>
     <w:p>
@@ -932,28 +905,280 @@
       <w:pPr>
         <w:rPr>
           <w:rStyle w:val="SubtitleChar"/>
+          <w:szCs w:val="30"/>
+          <w:lang w:val="cs-CZ"/>
+        </w:rPr>
+      </w:pPr>
+      <w:r>
+        <w:rPr>
+          <w:rStyle w:val="SubtitleChar"/>
+          <w:szCs w:val="30"/>
+          <w:lang w:val="cs-CZ"/>
+        </w:rPr>
+        <w:t xml:space="preserve">2.1 </w:t>
+      </w:r>
+      <w:r>
+        <w:rPr>
+          <w:rStyle w:val="SubtitleChar"/>
+          <w:szCs w:val="30"/>
+          <w:lang w:val="cs-CZ"/>
+        </w:rPr>
+        <w:t>Produkt jako celek</w:t>
+      </w:r>
+    </w:p>
+    <w:p>
+      <w:pPr>
+        <w:rPr>
           <w:sz w:val="30"/>
           <w:szCs w:val="30"/>
           <w:lang w:val="cs-CZ"/>
         </w:rPr>
       </w:pPr>
+    </w:p>
+    <w:p>
+      <w:pPr>
+        <w:ind w:firstLine="720"/>
+        <w:rPr>
+          <w:lang w:val="cs-CZ"/>
+        </w:rPr>
+      </w:pPr>
+      <w:r>
+        <w:rPr>
+          <w:lang w:val="cs-CZ"/>
+        </w:rPr>
+        <w:t>Produkt bude vytvořen v C# WPF a spuštěn jako .</w:t>
+      </w:r>
+      <w:proofErr w:type="spellStart"/>
+      <w:r>
+        <w:rPr>
+          <w:lang w:val="cs-CZ"/>
+        </w:rPr>
+        <w:t>exe</w:t>
+      </w:r>
+      <w:proofErr w:type="spellEnd"/>
+      <w:r>
+        <w:rPr>
+          <w:lang w:val="cs-CZ"/>
+        </w:rPr>
+        <w:t xml:space="preserve"> soubor (klasická aplikace)</w:t>
+      </w:r>
+    </w:p>
+    <w:p>
+      <w:pPr>
+        <w:ind w:firstLine="720"/>
+        <w:rPr>
+          <w:lang w:val="cs-CZ"/>
+        </w:rPr>
+      </w:pPr>
+    </w:p>
+    <w:p>
+      <w:pPr>
+        <w:pStyle w:val="Subtitle"/>
+        <w:rPr>
+          <w:szCs w:val="30"/>
+        </w:rPr>
+      </w:pPr>
+      <w:r>
+        <w:rPr>
+          <w:szCs w:val="30"/>
+        </w:rPr>
+        <w:t xml:space="preserve">2.2 </w:t>
+      </w:r>
       <w:r>
         <w:rPr>
           <w:rStyle w:val="SubtitleChar"/>
+          <w:szCs w:val="30"/>
+        </w:rPr>
+        <w:t>Funkce</w:t>
+      </w:r>
+      <w:r>
+        <w:rPr>
+          <w:szCs w:val="30"/>
+        </w:rPr>
+        <w:t xml:space="preserve"> </w:t>
+      </w:r>
+    </w:p>
+    <w:p/>
+    <w:p>
+      <w:pPr>
+        <w:ind w:left="720"/>
+        <w:rPr>
+          <w:lang w:val="cs-CZ"/>
+        </w:rPr>
+      </w:pPr>
+      <w:r>
+        <w:rPr>
+          <w:lang w:val="cs-CZ"/>
+        </w:rPr>
+        <w:t>Uživatel si bude moct vybrat z katalogu algoritmů algoritmus jaký zrovna bude chtít vidět vizualizován.</w:t>
+      </w:r>
+    </w:p>
+    <w:p>
+      <w:pPr>
+        <w:ind w:left="720"/>
+        <w:rPr>
+          <w:lang w:val="cs-CZ"/>
+        </w:rPr>
+      </w:pPr>
+      <w:r>
+        <w:rPr>
+          <w:lang w:val="cs-CZ"/>
+        </w:rPr>
+        <w:t>Po vybrání algoritmu se mu zobrazí dodatečné informace přímo o vybraném algoritmu.</w:t>
+      </w:r>
+      <w:r>
+        <w:rPr>
+          <w:lang w:val="cs-CZ"/>
+        </w:rPr>
+        <w:t xml:space="preserve"> </w:t>
+      </w:r>
+    </w:p>
+    <w:p>
+      <w:pPr>
+        <w:ind w:left="720"/>
+        <w:rPr>
+          <w:lang w:val="cs-CZ"/>
+        </w:rPr>
+      </w:pPr>
+      <w:r>
+        <w:rPr>
+          <w:lang w:val="cs-CZ"/>
+        </w:rPr>
+        <w:t>Po spuštění zvoleného algoritmu začne program vizualizovat jednotlivá čísla pomocí sloupců (seřadí od nejvyššího sloupce po nejnižší).</w:t>
+      </w:r>
+    </w:p>
+    <w:p>
+      <w:pPr>
+        <w:ind w:left="720"/>
+        <w:rPr>
+          <w:lang w:val="cs-CZ"/>
+        </w:rPr>
+      </w:pPr>
+      <w:r>
+        <w:rPr>
+          <w:lang w:val="cs-CZ"/>
+        </w:rPr>
+        <w:t xml:space="preserve">(BONUS: uživatel si bude moct po dokončení sortování pomocí </w:t>
+      </w:r>
+      <w:proofErr w:type="spellStart"/>
+      <w:r>
+        <w:rPr>
+          <w:lang w:val="cs-CZ"/>
+        </w:rPr>
+        <w:t>scroll</w:t>
+      </w:r>
+      <w:proofErr w:type="spellEnd"/>
+      <w:r>
+        <w:rPr>
+          <w:lang w:val="cs-CZ"/>
+        </w:rPr>
+        <w:t>-baru vrátit do určitých fází sortu)</w:t>
+      </w:r>
+    </w:p>
+    <w:p>
+      <w:pPr>
+        <w:ind w:left="720"/>
+        <w:rPr>
+          <w:lang w:val="cs-CZ"/>
+        </w:rPr>
+      </w:pPr>
+    </w:p>
+    <w:p>
+      <w:pPr>
+        <w:rPr>
+          <w:rStyle w:val="SubtitleChar"/>
+          <w:szCs w:val="30"/>
+        </w:rPr>
+      </w:pPr>
+      <w:r>
+        <w:rPr>
+          <w:rStyle w:val="SubtitleChar"/>
+          <w:szCs w:val="30"/>
+          <w:lang w:val="cs-CZ"/>
+        </w:rPr>
+        <w:t xml:space="preserve">2.3 </w:t>
+      </w:r>
+      <w:r>
+        <w:rPr>
+          <w:rStyle w:val="SubtitleChar"/>
+          <w:szCs w:val="30"/>
+        </w:rPr>
+        <w:t>Uživatelské skupiny</w:t>
+      </w:r>
+    </w:p>
+    <w:p>
+      <w:pPr>
+        <w:rPr>
           <w:sz w:val="30"/>
           <w:szCs w:val="30"/>
           <w:lang w:val="cs-CZ"/>
         </w:rPr>
-        <w:t xml:space="preserve">2.1 </w:t>
-      </w:r>
+      </w:pPr>
+    </w:p>
+    <w:p>
+      <w:pPr>
+        <w:ind w:firstLine="720"/>
+        <w:rPr>
+          <w:lang w:val="cs-CZ"/>
+        </w:rPr>
+      </w:pPr>
+      <w:r>
+        <w:rPr>
+          <w:lang w:val="cs-CZ"/>
+        </w:rPr>
+        <w:t>Není třeba rozdělovat uživatele na skupiny, všichni mají stejný přístup k</w:t>
+      </w:r>
+      <w:r>
+        <w:rPr>
+          <w:lang w:val="cs-CZ"/>
+        </w:rPr>
+        <w:t> </w:t>
+      </w:r>
+      <w:r>
+        <w:rPr>
+          <w:lang w:val="cs-CZ"/>
+        </w:rPr>
+        <w:t>funkcím</w:t>
+      </w:r>
+    </w:p>
+    <w:p>
+      <w:pPr>
+        <w:ind w:firstLine="720"/>
+        <w:rPr>
+          <w:lang w:val="cs-CZ"/>
+        </w:rPr>
+      </w:pPr>
+    </w:p>
+    <w:p>
+      <w:pPr>
+        <w:rPr>
+          <w:sz w:val="30"/>
+          <w:szCs w:val="30"/>
+          <w:lang w:val="cs-CZ"/>
+        </w:rPr>
+      </w:pPr>
       <w:r>
         <w:rPr>
           <w:rStyle w:val="SubtitleChar"/>
+          <w:szCs w:val="30"/>
+          <w:lang w:val="cs-CZ"/>
+        </w:rPr>
+        <w:t xml:space="preserve">2.4 </w:t>
+      </w:r>
+      <w:r>
+        <w:rPr>
+          <w:rStyle w:val="SubtitleChar"/>
+          <w:szCs w:val="30"/>
+        </w:rPr>
+        <w:t>Provozní prostředí</w:t>
+      </w:r>
+      <w:r>
+        <w:rPr>
           <w:sz w:val="30"/>
           <w:szCs w:val="30"/>
           <w:lang w:val="cs-CZ"/>
         </w:rPr>
-        <w:t>Produkt jako celek</w:t>
+        <w:t xml:space="preserve"> </w:t>
       </w:r>
     </w:p>
     <w:p>
@@ -976,21 +1201,7 @@
         <w:rPr>
           <w:lang w:val="cs-CZ"/>
         </w:rPr>
-        <w:t>Produkt bude vytvořen v C# WPF a spuštěn jako .</w:t>
-      </w:r>
-      <w:proofErr w:type="spellStart"/>
-      <w:r>
-        <w:rPr>
-          <w:lang w:val="cs-CZ"/>
-        </w:rPr>
-        <w:t>exe</w:t>
-      </w:r>
-      <w:proofErr w:type="spellEnd"/>
-      <w:r>
-        <w:rPr>
-          <w:lang w:val="cs-CZ"/>
-        </w:rPr>
-        <w:t xml:space="preserve"> soubor (klasická aplikace)</w:t>
+        <w:t>počítač s operačním systémem Windows 10 nebo novější</w:t>
       </w:r>
     </w:p>
     <w:p>
@@ -1003,290 +1214,325 @@
     </w:p>
     <w:p>
       <w:pPr>
+        <w:rPr>
+          <w:sz w:val="30"/>
+          <w:szCs w:val="30"/>
+          <w:lang w:val="cs-CZ"/>
+        </w:rPr>
+      </w:pPr>
+      <w:r>
+        <w:rPr>
+          <w:rStyle w:val="SubtitleChar"/>
+          <w:szCs w:val="30"/>
+          <w:lang w:val="cs-CZ"/>
+        </w:rPr>
+        <w:t xml:space="preserve">2.5 </w:t>
+      </w:r>
+      <w:r>
+        <w:rPr>
+          <w:rStyle w:val="SubtitleChar"/>
+          <w:szCs w:val="30"/>
+        </w:rPr>
+        <w:t>Uživatelský prostředí</w:t>
+      </w:r>
+      <w:r>
+        <w:rPr>
+          <w:sz w:val="30"/>
+          <w:szCs w:val="30"/>
+          <w:lang w:val="cs-CZ"/>
+        </w:rPr>
+        <w:t xml:space="preserve"> </w:t>
+      </w:r>
+    </w:p>
+    <w:p>
+      <w:pPr>
+        <w:rPr>
+          <w:sz w:val="30"/>
+          <w:szCs w:val="30"/>
+          <w:lang w:val="cs-CZ"/>
+        </w:rPr>
+      </w:pPr>
+    </w:p>
+    <w:p>
+      <w:pPr>
+        <w:ind w:firstLine="720"/>
+        <w:rPr>
+          <w:lang w:val="cs-CZ"/>
+        </w:rPr>
+      </w:pPr>
+      <w:r>
+        <w:rPr>
+          <w:lang w:val="cs-CZ"/>
+        </w:rPr>
+        <w:t>GUI Aplikace (WPF, klasická Windows aplikace)</w:t>
+      </w:r>
+    </w:p>
+    <w:p>
+      <w:pPr>
+        <w:rPr>
+          <w:lang w:val="cs-CZ"/>
+        </w:rPr>
+      </w:pPr>
+    </w:p>
+    <w:p>
+      <w:pPr>
+        <w:rPr>
+          <w:lang w:val="cs-CZ"/>
+        </w:rPr>
+      </w:pPr>
+    </w:p>
+    <w:p>
+      <w:pPr>
+        <w:rPr>
+          <w:lang w:val="cs-CZ"/>
+        </w:rPr>
+      </w:pPr>
+    </w:p>
+    <w:p>
+      <w:pPr>
+        <w:rPr>
+          <w:lang w:val="cs-CZ"/>
+        </w:rPr>
+      </w:pPr>
+    </w:p>
+    <w:p>
+      <w:pPr>
+        <w:rPr>
+          <w:lang w:val="cs-CZ"/>
+        </w:rPr>
+      </w:pPr>
+    </w:p>
+    <w:p>
+      <w:pPr>
+        <w:rPr>
+          <w:lang w:val="cs-CZ"/>
+        </w:rPr>
+      </w:pPr>
+    </w:p>
+    <w:p>
+      <w:pPr>
+        <w:rPr>
+          <w:lang w:val="cs-CZ"/>
+        </w:rPr>
+      </w:pPr>
+    </w:p>
+    <w:p>
+      <w:pPr>
+        <w:rPr>
+          <w:lang w:val="cs-CZ"/>
+        </w:rPr>
+      </w:pPr>
+    </w:p>
+    <w:p>
+      <w:pPr>
+        <w:rPr>
+          <w:lang w:val="cs-CZ"/>
+        </w:rPr>
+      </w:pPr>
+    </w:p>
+    <w:p>
+      <w:pPr>
+        <w:rPr>
+          <w:lang w:val="cs-CZ"/>
+        </w:rPr>
+      </w:pPr>
+    </w:p>
+    <w:p>
+      <w:pPr>
+        <w:rPr>
+          <w:lang w:val="cs-CZ"/>
+        </w:rPr>
+      </w:pPr>
+    </w:p>
+    <w:p>
+      <w:pPr>
+        <w:rPr>
+          <w:lang w:val="cs-CZ"/>
+        </w:rPr>
+      </w:pPr>
+    </w:p>
+    <w:p>
+      <w:pPr>
+        <w:rPr>
+          <w:lang w:val="cs-CZ"/>
+        </w:rPr>
+      </w:pPr>
+    </w:p>
+    <w:p>
+      <w:pPr>
+        <w:rPr>
+          <w:lang w:val="cs-CZ"/>
+        </w:rPr>
+      </w:pPr>
+    </w:p>
+    <w:p>
+      <w:pPr>
+        <w:rPr>
+          <w:lang w:val="cs-CZ"/>
+        </w:rPr>
+      </w:pPr>
+    </w:p>
+    <w:p>
+      <w:pPr>
+        <w:rPr>
+          <w:lang w:val="cs-CZ"/>
+        </w:rPr>
+      </w:pPr>
+    </w:p>
+    <w:p>
+      <w:pPr>
+        <w:rPr>
+          <w:lang w:val="cs-CZ"/>
+        </w:rPr>
+      </w:pPr>
+    </w:p>
+    <w:p>
+      <w:pPr>
+        <w:rPr>
+          <w:lang w:val="cs-CZ"/>
+        </w:rPr>
+      </w:pPr>
+    </w:p>
+    <w:p>
+      <w:pPr>
+        <w:rPr>
+          <w:lang w:val="cs-CZ"/>
+        </w:rPr>
+      </w:pPr>
+    </w:p>
+    <w:p>
+      <w:pPr>
+        <w:rPr>
+          <w:lang w:val="cs-CZ"/>
+        </w:rPr>
+      </w:pPr>
+    </w:p>
+    <w:p>
+      <w:pPr>
+        <w:jc w:val="center"/>
+        <w:rPr>
+          <w:sz w:val="56"/>
+          <w:szCs w:val="56"/>
+        </w:rPr>
+      </w:pPr>
+      <w:r>
+        <w:rPr>
+          <w:sz w:val="56"/>
+          <w:szCs w:val="56"/>
+        </w:rPr>
+        <w:t>3. Požadavky na rozhraní</w:t>
+      </w:r>
+    </w:p>
+    <w:p>
+      <w:pPr>
+        <w:jc w:val="center"/>
+        <w:rPr>
+          <w:sz w:val="56"/>
+          <w:szCs w:val="56"/>
+        </w:rPr>
+      </w:pPr>
+    </w:p>
+    <w:p>
+      <w:pPr>
         <w:pStyle w:val="Subtitle"/>
         <w:rPr>
-          <w:sz w:val="30"/>
-          <w:szCs w:val="30"/>
-        </w:rPr>
-      </w:pPr>
-      <w:r>
-        <w:rPr>
-          <w:sz w:val="30"/>
-          <w:szCs w:val="30"/>
-        </w:rPr>
-        <w:t xml:space="preserve">2.2 </w:t>
-      </w:r>
-      <w:r>
-        <w:rPr>
-          <w:rStyle w:val="SubtitleChar"/>
-          <w:sz w:val="30"/>
-          <w:szCs w:val="30"/>
-        </w:rPr>
-        <w:t>Funkce</w:t>
-      </w:r>
-      <w:r>
-        <w:rPr>
-          <w:sz w:val="30"/>
-          <w:szCs w:val="30"/>
-        </w:rPr>
-        <w:t xml:space="preserve"> </w:t>
-      </w:r>
-    </w:p>
-    <w:p/>
-    <w:p>
-      <w:pPr>
-        <w:ind w:left="720"/>
-        <w:rPr>
-          <w:lang w:val="cs-CZ"/>
-        </w:rPr>
-      </w:pPr>
-      <w:r>
-        <w:rPr>
-          <w:lang w:val="cs-CZ"/>
-        </w:rPr>
-        <w:t>Uživatel si bude moct vybrat z katalogu algoritmů algoritmus jaký zrovna bude chtít vidět vizualizován. Po vybrání algoritmu se mu zobrazí dodatečné informace přímo o vybraném algoritmu.</w:t>
-      </w:r>
-    </w:p>
-    <w:p>
-      <w:pPr>
-        <w:ind w:left="720"/>
-        <w:rPr>
-          <w:lang w:val="cs-CZ"/>
-        </w:rPr>
-      </w:pPr>
-    </w:p>
-    <w:p>
-      <w:pPr>
-        <w:rPr>
-          <w:rStyle w:val="SubtitleChar"/>
-          <w:sz w:val="30"/>
-          <w:szCs w:val="30"/>
-        </w:rPr>
-      </w:pPr>
-      <w:r>
-        <w:rPr>
-          <w:rStyle w:val="SubtitleChar"/>
-          <w:sz w:val="30"/>
-          <w:szCs w:val="30"/>
-          <w:lang w:val="cs-CZ"/>
-        </w:rPr>
-        <w:t xml:space="preserve">2.3 </w:t>
-      </w:r>
-      <w:r>
-        <w:rPr>
-          <w:rStyle w:val="SubtitleChar"/>
-          <w:sz w:val="30"/>
-          <w:szCs w:val="30"/>
-        </w:rPr>
-        <w:t>Uživatelské skupiny</w:t>
-      </w:r>
-    </w:p>
-    <w:p>
-      <w:pPr>
-        <w:rPr>
-          <w:sz w:val="30"/>
-          <w:szCs w:val="30"/>
-          <w:lang w:val="cs-CZ"/>
-        </w:rPr>
-      </w:pPr>
-    </w:p>
-    <w:p>
-      <w:pPr>
-        <w:ind w:firstLine="720"/>
-        <w:rPr>
-          <w:lang w:val="cs-CZ"/>
-        </w:rPr>
-      </w:pPr>
-      <w:r>
-        <w:rPr>
-          <w:lang w:val="cs-CZ"/>
-        </w:rPr>
-        <w:t>Není třeba rozdělovat uživatele na skupiny, všichni mají stejný přístup k</w:t>
-      </w:r>
-      <w:r>
-        <w:rPr>
-          <w:lang w:val="cs-CZ"/>
-        </w:rPr>
-        <w:t> </w:t>
-      </w:r>
-      <w:r>
-        <w:rPr>
-          <w:lang w:val="cs-CZ"/>
-        </w:rPr>
-        <w:t>funkcím</w:t>
-      </w:r>
-    </w:p>
-    <w:p>
-      <w:pPr>
-        <w:ind w:firstLine="720"/>
-        <w:rPr>
-          <w:lang w:val="cs-CZ"/>
-        </w:rPr>
-      </w:pPr>
-    </w:p>
-    <w:p>
-      <w:pPr>
-        <w:rPr>
-          <w:sz w:val="30"/>
-          <w:szCs w:val="30"/>
-          <w:lang w:val="cs-CZ"/>
-        </w:rPr>
-      </w:pPr>
-      <w:r>
-        <w:rPr>
-          <w:rStyle w:val="SubtitleChar"/>
-          <w:sz w:val="30"/>
-          <w:szCs w:val="30"/>
-          <w:lang w:val="cs-CZ"/>
-        </w:rPr>
-        <w:t xml:space="preserve">2.4 </w:t>
-      </w:r>
-      <w:r>
-        <w:rPr>
-          <w:rStyle w:val="SubtitleChar"/>
-          <w:sz w:val="30"/>
-          <w:szCs w:val="30"/>
-        </w:rPr>
-        <w:t>Provozní prostředí</w:t>
-      </w:r>
-      <w:r>
-        <w:rPr>
-          <w:sz w:val="30"/>
-          <w:szCs w:val="30"/>
-          <w:lang w:val="cs-CZ"/>
-        </w:rPr>
-        <w:t xml:space="preserve"> </w:t>
-      </w:r>
-    </w:p>
-    <w:p>
-      <w:pPr>
-        <w:rPr>
-          <w:sz w:val="30"/>
-          <w:szCs w:val="30"/>
-          <w:lang w:val="cs-CZ"/>
-        </w:rPr>
-      </w:pPr>
-    </w:p>
-    <w:p>
-      <w:pPr>
-        <w:ind w:firstLine="720"/>
-        <w:rPr>
-          <w:lang w:val="cs-CZ"/>
-        </w:rPr>
-      </w:pPr>
-      <w:r>
-        <w:rPr>
-          <w:lang w:val="cs-CZ"/>
-        </w:rPr>
-        <w:t>počítač s operačním systémem Windows 10 nebo novější</w:t>
-      </w:r>
-    </w:p>
-    <w:p>
-      <w:pPr>
-        <w:ind w:firstLine="720"/>
-        <w:rPr>
-          <w:lang w:val="cs-CZ"/>
-        </w:rPr>
-      </w:pPr>
-    </w:p>
-    <w:p>
-      <w:pPr>
-        <w:rPr>
-          <w:sz w:val="30"/>
-          <w:szCs w:val="30"/>
-          <w:lang w:val="cs-CZ"/>
-        </w:rPr>
-      </w:pPr>
-      <w:r>
-        <w:rPr>
-          <w:rStyle w:val="SubtitleChar"/>
-          <w:sz w:val="30"/>
-          <w:szCs w:val="30"/>
-          <w:lang w:val="cs-CZ"/>
-        </w:rPr>
-        <w:t xml:space="preserve">2.5 </w:t>
-      </w:r>
-      <w:r>
-        <w:rPr>
-          <w:rStyle w:val="SubtitleChar"/>
-          <w:sz w:val="30"/>
-          <w:szCs w:val="30"/>
-        </w:rPr>
-        <w:t>Uživatelský prostředí</w:t>
-      </w:r>
-      <w:r>
-        <w:rPr>
-          <w:sz w:val="30"/>
-          <w:szCs w:val="30"/>
-          <w:lang w:val="cs-CZ"/>
-        </w:rPr>
-        <w:t xml:space="preserve"> </w:t>
-      </w:r>
-    </w:p>
-    <w:p>
-      <w:pPr>
-        <w:rPr>
-          <w:sz w:val="30"/>
-          <w:szCs w:val="30"/>
-          <w:lang w:val="cs-CZ"/>
-        </w:rPr>
-      </w:pPr>
-    </w:p>
-    <w:p>
-      <w:pPr>
-        <w:ind w:firstLine="720"/>
-        <w:rPr>
-          <w:lang w:val="cs-CZ"/>
-        </w:rPr>
-      </w:pPr>
-      <w:r>
-        <w:rPr>
-          <w:lang w:val="cs-CZ"/>
-        </w:rPr>
-        <w:t>GUI Aplikace (WPF, klasická Windows aplikace)</w:t>
-      </w:r>
-    </w:p>
-    <w:p>
-      <w:pPr>
-        <w:rPr>
-          <w:lang w:val="cs-CZ"/>
-        </w:rPr>
-      </w:pPr>
-    </w:p>
-    <w:p>
-      <w:pPr>
-        <w:rPr>
-          <w:lang w:val="cs-CZ"/>
-        </w:rPr>
-      </w:pPr>
-    </w:p>
-    <w:p>
-      <w:pPr>
-        <w:rPr>
-          <w:lang w:val="cs-CZ"/>
-        </w:rPr>
-      </w:pPr>
-    </w:p>
-    <w:p>
-      <w:pPr>
-        <w:rPr>
-          <w:lang w:val="cs-CZ"/>
-        </w:rPr>
-      </w:pPr>
-    </w:p>
-    <w:p>
-      <w:pPr>
-        <w:rPr>
-          <w:lang w:val="cs-CZ"/>
-        </w:rPr>
-      </w:pPr>
-    </w:p>
-    <w:p>
-      <w:pPr>
-        <w:rPr>
-          <w:lang w:val="cs-CZ"/>
-        </w:rPr>
-      </w:pPr>
+          <w:lang w:val="cs-CZ"/>
+        </w:rPr>
+      </w:pPr>
+      <w:r>
+        <w:t>3.1 Uživatelská rozhran</w:t>
+      </w:r>
+      <w:r>
+        <w:rPr>
+          <w:lang w:val="cs-CZ"/>
+        </w:rPr>
+        <w:t>í</w:t>
+      </w:r>
+    </w:p>
+    <w:p>
+      <w:pPr>
+        <w:rPr>
+          <w:lang w:val="cs-CZ"/>
+        </w:rPr>
+      </w:pPr>
+      <w:r>
+        <w:rPr>
+          <w:lang w:val="cs-CZ"/>
+        </w:rPr>
+        <w:tab/>
+      </w:r>
+      <w:r>
+        <w:rPr>
+          <w:lang w:val="cs-CZ"/>
+        </w:rPr>
+        <w:t>myš, klávesnice</w:t>
+      </w:r>
+    </w:p>
+    <w:p>
+      <w:pPr>
+        <w:rPr>
+          <w:lang w:val="cs-CZ"/>
+        </w:rPr>
+      </w:pPr>
+      <w:r>
+        <w:rPr>
+          <w:lang w:val="cs-CZ"/>
+        </w:rPr>
+        <w:tab/>
+      </w:r>
+    </w:p>
+    <w:p>
+      <w:pPr>
+        <w:pStyle w:val="Subtitle"/>
+      </w:pPr>
+      <w:r>
+        <w:t>3.2 Hardwarová rozhraní</w:t>
+      </w:r>
+    </w:p>
+    <w:p>
+      <w:pPr>
+        <w:rPr>
+          <w:lang w:val="cs-CZ"/>
+        </w:rPr>
+      </w:pPr>
+      <w:r>
+        <w:tab/>
+      </w:r>
+      <w:r>
+        <w:rPr>
+          <w:lang w:val="cs-CZ"/>
+        </w:rPr>
+        <w:t>Monitor, PC</w:t>
+      </w:r>
+    </w:p>
+    <w:p>
+      <w:r>
+        <w:tab/>
+      </w:r>
+    </w:p>
+    <w:p>
+      <w:pPr>
+        <w:pStyle w:val="Subtitle"/>
+      </w:pPr>
+      <w:r>
+        <w:t>3.3 Softwarová rozhraní</w:t>
+      </w:r>
+    </w:p>
+    <w:p>
+      <w:pPr>
+        <w:rPr>
+          <w:lang w:val="cs-CZ"/>
+        </w:rPr>
+      </w:pPr>
+      <w:r>
+        <w:tab/>
+      </w:r>
+      <w:r>
+        <w:rPr>
+          <w:lang w:val="cs-CZ"/>
+        </w:rPr>
+        <w:t>Windows 10 nebo novější</w:t>
+      </w:r>
     </w:p>
     <w:sectPr>
       <w:pgSz w:w="11906" w:h="16838"/>
@@ -2216,6 +2462,7 @@
   <w:style w:type="character" w:default="1" w:styleId="DefaultParagraphFont">
     <w:name w:val="Default Paragraph Font"/>
     <w:uiPriority w:val="1"/>
+    <w:semiHidden/>
     <w:unhideWhenUsed/>
   </w:style>
   <w:style w:type="table" w:default="1" w:styleId="TableNormal">
@@ -2290,7 +2537,7 @@
     <w:link w:val="SubtitleChar"/>
     <w:uiPriority w:val="11"/>
     <w:qFormat/>
-    <w:rsid w:val="00C457E3"/>
+    <w:rsid w:val="008662BD"/>
     <w:pPr>
       <w:numPr>
         <w:ilvl w:val="1"/>
@@ -2301,7 +2548,7 @@
       <w:rFonts w:eastAsiaTheme="minorEastAsia"/>
       <w:color w:val="5A5A5A" w:themeColor="text1" w:themeTint="A5"/>
       <w:spacing w:val="15"/>
-      <w:sz w:val="22"/>
+      <w:sz w:val="30"/>
       <w:szCs w:val="22"/>
     </w:rPr>
   </w:style>
@@ -2310,12 +2557,12 @@
     <w:basedOn w:val="DefaultParagraphFont"/>
     <w:link w:val="Subtitle"/>
     <w:uiPriority w:val="11"/>
-    <w:rsid w:val="00C457E3"/>
+    <w:rsid w:val="008662BD"/>
     <w:rPr>
       <w:rFonts w:eastAsiaTheme="minorEastAsia"/>
       <w:color w:val="5A5A5A" w:themeColor="text1" w:themeTint="A5"/>
       <w:spacing w:val="15"/>
-      <w:sz w:val="22"/>
+      <w:sz w:val="30"/>
       <w:szCs w:val="22"/>
     </w:rPr>
   </w:style>

</xml_diff>